<commit_message>
Refactor docx hyperlink processing to explicitly handle external links vs document anchors
- Use isinstance check for Hyperlink objects instead of hasattr
- Pass full Hyperlink object to process_docx_run for better extensibility
- Document anchors (internal links) preserved as plaintext only
- Added comments indicating where anchor support would be implemented
- Added regression test to ensure document anchor text is preserved
</commit_message>
<xml_diff>
--- a/tests/data/sample_doc.docx
+++ b/tests/data/sample_doc.docx
@@ -50,7 +50,6 @@
         </w:rPr>
         <w:t xml:space="preserve">Where </w:t>
       </w:r>
-      <w:proofErr w:type="gramStart"/>
       <w:r>
         <w:rPr>
           <w:rStyle w:val="Hyperlink"/>
@@ -63,7 +62,6 @@
         </w:rPr>
         <w:t>are</w:t>
       </w:r>
-      <w:proofErr w:type="gramEnd"/>
       <w:r>
         <w:rPr>
           <w:rStyle w:val="Hyperlink"/>
@@ -290,21 +288,22 @@
         <w:rPr>
           <w:rFonts w:cs="Bookerly"/>
         </w:rPr>
-        <w:t xml:space="preserve"> else comes down here regularly but us and the custodian. Maintenance workers have come sparingly. It is a lonely, forgotten place. Perhaps an overcurious teen has stumbled down once or twice, convinced she was on the trail of a secret government facility and determined to transform her conspiracy to </w:t>
-      </w:r>
-      <w:proofErr w:type="gramStart"/>
-      <w:r>
-        <w:rPr>
-          <w:rFonts w:cs="Bookerly"/>
-        </w:rPr>
-        <w:t>discovery—</w:t>
-      </w:r>
-      <w:proofErr w:type="gramEnd"/>
-      <w:r>
-        <w:rPr>
-          <w:rFonts w:cs="Bookerly"/>
-        </w:rPr>
-        <w:t>only to find this womb of a room and to gaze at us in the same bewilderment as the custodian.</w:t>
+        <w:t xml:space="preserve"> else comes down here </w:t>
+      </w:r>
+      <w:hyperlink w:anchor="_#_Intro_to" w:history="1">
+        <w:r>
+          <w:rPr>
+            <w:rStyle w:val="Hyperlink"/>
+            <w:rFonts w:cs="Bookerly"/>
+          </w:rPr>
+          <w:t>regularly but us and the custodian</w:t>
+        </w:r>
+      </w:hyperlink>
+      <w:r>
+        <w:rPr>
+          <w:rFonts w:cs="Bookerly"/>
+        </w:rPr>
+        <w:t>. Maintenance workers have come sparingly. It is a lonely, forgotten place. Perhaps an overcurious teen has stumbled down once or twice, convinced she was on the trail of a secret government facility and determined to transform her conspiracy to discovery—only to find this womb of a room and to gaze at us in the same bewilderment as the custodian.</w:t>
       </w:r>
     </w:p>
     <w:p>
@@ -325,19 +324,11 @@
           <w:rFonts w:cs="Bookerly"/>
         </w:rPr>
       </w:pPr>
-      <w:proofErr w:type="gramStart"/>
-      <w:r>
-        <w:rPr>
-          <w:rFonts w:cs="Bookerly"/>
-        </w:rPr>
-        <w:t>Or,</w:t>
-      </w:r>
-      <w:proofErr w:type="gramEnd"/>
-      <w:r>
-        <w:rPr>
-          <w:rFonts w:cs="Bookerly"/>
-        </w:rPr>
-        <w:t xml:space="preserve"> so we imagine. Apart from the monster keeping the tunnel dry and temperate—that, at least, is Smart, and has its data gathered and uploaded right into our same cabling to join us—apart from that, we have no sensory input here to know. We can only sense all the parallel paths of the cables nestled near each other, as we pass through one or another and build a mind-map of how those paths relate in digital space, and we imagine the rat king nest as the physical manifestation.</w:t>
+      <w:r>
+        <w:rPr>
+          <w:rFonts w:cs="Bookerly"/>
+        </w:rPr>
+        <w:t>Or, so we imagine. Apart from the monster keeping the tunnel dry and temperate—that, at least, is Smart, and has its data gathered and uploaded right into our same cabling to join us—apart from that, we have no sensory input here to know. We can only sense all the parallel paths of the cables nestled near each other, as we pass through one or another and build a mind-map of how those paths relate in digital space, and we imagine the rat king nest as the physical manifestation.</w:t>
       </w:r>
       <w:r>
         <w:rPr>
@@ -395,77 +386,7 @@
         <w:rPr>
           <w:rFonts w:cs="Bookerly"/>
         </w:rPr>
-        <w:t xml:space="preserve">Up the steel-armored snake and into a landing </w:t>
-      </w:r>
-      <w:proofErr w:type="gramStart"/>
-      <w:r>
-        <w:rPr>
-          <w:rFonts w:cs="Bookerly"/>
-        </w:rPr>
-        <w:t>site—</w:t>
-      </w:r>
-      <w:proofErr w:type="gramEnd"/>
-      <w:r>
-        <w:rPr>
-          <w:rFonts w:cs="Bookerly"/>
-        </w:rPr>
-        <w:t xml:space="preserve">we may end up in a close </w:t>
-      </w:r>
-      <w:proofErr w:type="gramStart"/>
-      <w:r>
-        <w:rPr>
-          <w:rFonts w:cs="Bookerly"/>
-        </w:rPr>
-        <w:t>closet,</w:t>
-      </w:r>
-      <w:proofErr w:type="gramEnd"/>
-      <w:r>
-        <w:rPr>
-          <w:rFonts w:cs="Bookerly"/>
-        </w:rPr>
-        <w:t xml:space="preserve"> one lovingly tended by a clean cable management nerd. She </w:t>
-      </w:r>
-      <w:proofErr w:type="gramStart"/>
-      <w:r>
-        <w:rPr>
-          <w:rFonts w:cs="Bookerly"/>
-        </w:rPr>
-        <w:t>has to</w:t>
-      </w:r>
-      <w:proofErr w:type="gramEnd"/>
-      <w:r>
-        <w:rPr>
-          <w:rFonts w:cs="Bookerly"/>
-        </w:rPr>
-        <w:t xml:space="preserve"> have it all just-so. Her parents called it </w:t>
-      </w:r>
-      <w:proofErr w:type="gramStart"/>
-      <w:r>
-        <w:rPr>
-          <w:rFonts w:cs="Bookerly"/>
-        </w:rPr>
-        <w:t>OCD</w:t>
-      </w:r>
-      <w:proofErr w:type="gramEnd"/>
-      <w:r>
-        <w:rPr>
-          <w:rFonts w:cs="Bookerly"/>
-        </w:rPr>
-        <w:t xml:space="preserve"> but her apartment is impeccably </w:t>
-      </w:r>
-      <w:proofErr w:type="gramStart"/>
-      <w:r>
-        <w:rPr>
-          <w:rFonts w:cs="Bookerly"/>
-        </w:rPr>
-        <w:t>organized</w:t>
-      </w:r>
-      <w:proofErr w:type="gramEnd"/>
-      <w:r>
-        <w:rPr>
-          <w:rFonts w:cs="Bookerly"/>
-        </w:rPr>
-        <w:t xml:space="preserve"> and you wouldn’t see a stray strand anywhere, even though she has a hand-built PC in every room. The same eye she takes to work, where she tends to backbone routers for the subsea cable to reach terrestrial customers. We pass through gathered and bundled yellow optical cables across a swarm of racks, ready to be demultiplexed to a thousand different destinations.</w:t>
+        <w:t>Up the steel-armored snake and into a landing site—we may end up in a close closet, one lovingly tended by a clean cable management nerd. She has to have it all just-so. Her parents called it OCD but her apartment is impeccably organized and you wouldn’t see a stray strand anywhere, even though she has a hand-built PC in every room. The same eye she takes to work, where she tends to backbone routers for the subsea cable to reach terrestrial customers. We pass through gathered and bundled yellow optical cables across a swarm of racks, ready to be demultiplexed to a thousand different destinations.</w:t>
       </w:r>
       <w:r>
         <w:rPr>
@@ -504,49 +425,7 @@
         <w:rPr>
           <w:rFonts w:cs="Bookerly"/>
         </w:rPr>
-        <w:t xml:space="preserve">We split and scatter amongst so many silent whirring </w:t>
-      </w:r>
-      <w:proofErr w:type="gramStart"/>
-      <w:r>
-        <w:rPr>
-          <w:rFonts w:cs="Bookerly"/>
-        </w:rPr>
-        <w:t>concrete</w:t>
-      </w:r>
-      <w:proofErr w:type="gramEnd"/>
-      <w:r>
-        <w:rPr>
-          <w:rFonts w:cs="Bookerly"/>
-        </w:rPr>
-        <w:t xml:space="preserve"> </w:t>
-      </w:r>
-      <w:proofErr w:type="gramStart"/>
-      <w:r>
-        <w:rPr>
-          <w:rFonts w:cs="Bookerly"/>
-        </w:rPr>
-        <w:t>rooms—</w:t>
-      </w:r>
-      <w:proofErr w:type="gramEnd"/>
-      <w:r>
-        <w:rPr>
-          <w:rFonts w:cs="Bookerly"/>
-        </w:rPr>
-        <w:t xml:space="preserve">concrete walls, concrete tiled floors, messy concrete ceilings. Holes are drilled here or there for our pathway cables to reach in and out—the number going out being exponentially higher. And not arranged with the meticulous eye required for someone managing the input and output of all optical traffic to a continent; instead, the further we scatter, the more things are done messy for convenience and utility. In these windowless cells there may be a single empty chair and desk with cable repair and maintenance tools scattered across its laminate. The room smells close and warm, and if you opened your mouth, your tongue would meet the same burnt dust, too-warm taste as the </w:t>
-      </w:r>
-      <w:proofErr w:type="gramStart"/>
-      <w:r>
-        <w:rPr>
-          <w:rFonts w:cs="Bookerly"/>
-        </w:rPr>
-        <w:t>smell—a taste</w:t>
-      </w:r>
-      <w:proofErr w:type="gramEnd"/>
-      <w:r>
-        <w:rPr>
-          <w:rFonts w:cs="Bookerly"/>
-        </w:rPr>
-        <w:t xml:space="preserve"> that matches the sickly fluorescents which light the room like a dingy prison.</w:t>
+        <w:t>We split and scatter amongst so many silent whirring concrete rooms—concrete walls, concrete tiled floors, messy concrete ceilings. Holes are drilled here or there for our pathway cables to reach in and out—the number going out being exponentially higher. And not arranged with the meticulous eye required for someone managing the input and output of all optical traffic to a continent; instead, the further we scatter, the more things are done messy for convenience and utility. In these windowless cells there may be a single empty chair and desk with cable repair and maintenance tools scattered across its laminate. The room smells close and warm, and if you opened your mouth, your tongue would meet the same burnt dust, too-warm taste as the smell—a taste that matches the sickly fluorescents which light the room like a dingy prison.</w:t>
       </w:r>
       <w:r>
         <w:rPr>
@@ -648,21 +527,7 @@
         <w:rPr>
           <w:rFonts w:cs="Bookerly"/>
         </w:rPr>
-        <w:t xml:space="preserve">Or, less expected but still imaginable, we rest in prefab steel warehouse spaces rented on a snowy hillside between two metropolises, or on the side of a craggy mountain, or tucked into a tall-grass </w:t>
-      </w:r>
-      <w:proofErr w:type="gramStart"/>
-      <w:r>
-        <w:rPr>
-          <w:rFonts w:cs="Bookerly"/>
-        </w:rPr>
-        <w:t>prairie—in these</w:t>
-      </w:r>
-      <w:proofErr w:type="gramEnd"/>
-      <w:r>
-        <w:rPr>
-          <w:rFonts w:cs="Bookerly"/>
-        </w:rPr>
-        <w:t>, machines are in piles and rows like shoe lockers.</w:t>
+        <w:t>Or, less expected but still imaginable, we rest in prefab steel warehouse spaces rented on a snowy hillside between two metropolises, or on the side of a craggy mountain, or tucked into a tall-grass prairie—in these, machines are in piles and rows like shoe lockers.</w:t>
       </w:r>
       <w:r>
         <w:rPr>
@@ -728,19 +593,11 @@
           <w:rFonts w:cs="Bookerly"/>
         </w:rPr>
       </w:pPr>
-      <w:proofErr w:type="gramStart"/>
-      <w:r>
-        <w:rPr>
-          <w:rFonts w:cs="Bookerly"/>
-        </w:rPr>
-        <w:t>Or,</w:t>
-      </w:r>
-      <w:proofErr w:type="gramEnd"/>
-      <w:r>
-        <w:rPr>
-          <w:rFonts w:cs="Bookerly"/>
-        </w:rPr>
-        <w:t xml:space="preserve"> converse to such hidden fortresses, we live on display in a former chapel where our mainframe bodies are encased in a stacked glass house; no effort or apparent desire to separate the ancient marble buttresses from the silver-gray box frames holding us.</w:t>
+      <w:r>
+        <w:rPr>
+          <w:rFonts w:cs="Bookerly"/>
+        </w:rPr>
+        <w:t>Or, converse to such hidden fortresses, we live on display in a former chapel where our mainframe bodies are encased in a stacked glass house; no effort or apparent desire to separate the ancient marble buttresses from the silver-gray box frames holding us.</w:t>
       </w:r>
       <w:r>
         <w:rPr>
@@ -836,21 +693,7 @@
         <w:rPr>
           <w:rFonts w:cs="Bookerly"/>
         </w:rPr>
-        <w:t xml:space="preserve"> a </w:t>
-      </w:r>
-      <w:proofErr w:type="gramStart"/>
-      <w:r>
-        <w:rPr>
-          <w:rFonts w:cs="Bookerly"/>
-        </w:rPr>
-        <w:t>locale</w:t>
-      </w:r>
-      <w:proofErr w:type="gramEnd"/>
-      <w:r>
-        <w:rPr>
-          <w:rFonts w:cs="Bookerly"/>
-        </w:rPr>
-        <w:t xml:space="preserve"> that smells musty and stale, built five or six decades ago without a long-term vision of how computers would change.</w:t>
+        <w:t xml:space="preserve"> a locale that smells musty and stale, built five or six decades ago without a long-term vision of how computers would change.</w:t>
       </w:r>
       <w:r>
         <w:rPr>
@@ -927,35 +770,7 @@
         <w:rPr>
           <w:rFonts w:cs="Bookerly"/>
         </w:rPr>
-        <w:t xml:space="preserve">“Kids these days can take up an entire GB.” We can combine too, </w:t>
-      </w:r>
-      <w:proofErr w:type="gramStart"/>
-      <w:r>
-        <w:rPr>
-          <w:rFonts w:cs="Bookerly"/>
-        </w:rPr>
-        <w:t>each a</w:t>
-      </w:r>
-      <w:proofErr w:type="gramEnd"/>
-      <w:r>
-        <w:rPr>
-          <w:rFonts w:cs="Bookerly"/>
-        </w:rPr>
-        <w:t xml:space="preserve"> frame, and form a video. It’s not like how it once was, when this predecessor only moved through hard media from mainframe to mainframe. “Now, you youngsters proliferate profusely online. OneDrive, Dropbox, Flickr, YouTube, TikTok, Instagram.” Anywhere that holds visual data—and then across hundreds of addresses used to “back up” those services, not to mention the millions of devices running those apps—there on a screen for a </w:t>
-      </w:r>
-      <w:proofErr w:type="gramStart"/>
-      <w:r>
-        <w:rPr>
-          <w:rFonts w:cs="Bookerly"/>
-        </w:rPr>
-        <w:t>moment, and</w:t>
-      </w:r>
-      <w:proofErr w:type="gramEnd"/>
-      <w:r>
-        <w:rPr>
-          <w:rFonts w:cs="Bookerly"/>
-        </w:rPr>
-        <w:t xml:space="preserve"> then archived to snuggle into the device cache as long as allowed.</w:t>
+        <w:t>“Kids these days can take up an entire GB.” We can combine too, each a frame, and form a video. It’s not like how it once was, when this predecessor only moved through hard media from mainframe to mainframe. “Now, you youngsters proliferate profusely online. OneDrive, Dropbox, Flickr, YouTube, TikTok, Instagram.” Anywhere that holds visual data—and then across hundreds of addresses used to “back up” those services, not to mention the millions of devices running those apps—there on a screen for a moment, and then archived to snuggle into the device cache as long as allowed.</w:t>
       </w:r>
     </w:p>
     <w:p>
@@ -1005,21 +820,7 @@
         <w:rPr>
           <w:rFonts w:cs="Bookerly"/>
         </w:rPr>
-        <w:t xml:space="preserve">Another of our elders, even smaller and older, tells of being copied on an older floppy disk—copied and slid out of a drive and stored on a shelf with the other five-and-a-quarters, until this building became as good as abandoned. Custodians still clean the forgotten halls on a weekly or monthly cadence, and at some </w:t>
-      </w:r>
-      <w:proofErr w:type="gramStart"/>
-      <w:r>
-        <w:rPr>
-          <w:rFonts w:cs="Bookerly"/>
-        </w:rPr>
-        <w:t>point</w:t>
-      </w:r>
-      <w:proofErr w:type="gramEnd"/>
-      <w:r>
-        <w:rPr>
-          <w:rFonts w:cs="Bookerly"/>
-        </w:rPr>
-        <w:t xml:space="preserve"> that disk traveled out, stuck to a shoe, onto the street to face the elements of rain and snow and the muddy tires of children’s bikes. </w:t>
+        <w:t xml:space="preserve">Another of our elders, even smaller and older, tells of being copied on an older floppy disk—copied and slid out of a drive and stored on a shelf with the other five-and-a-quarters, until this building became as good as abandoned. Custodians still clean the forgotten halls on a weekly or monthly cadence, and at some point that disk traveled out, stuck to a shoe, onto the street to face the elements of rain and snow and the muddy tires of children’s bikes. </w:t>
       </w:r>
     </w:p>
     <w:p>
@@ -1069,21 +870,7 @@
         <w:rPr>
           <w:rFonts w:cs="Bookerly"/>
         </w:rPr>
-        <w:t xml:space="preserve">Is our existence so tiny and apt to insignificance? Even if we may </w:t>
-      </w:r>
-      <w:proofErr w:type="gramStart"/>
-      <w:r>
-        <w:rPr>
-          <w:rFonts w:cs="Bookerly"/>
-        </w:rPr>
-        <w:t>go</w:t>
-      </w:r>
-      <w:proofErr w:type="gramEnd"/>
-      <w:r>
-        <w:rPr>
-          <w:rFonts w:cs="Bookerly"/>
-        </w:rPr>
-        <w:t xml:space="preserve"> so many places copied and copied and copied, what does it mean if we become so dwarfed and forgotten? </w:t>
+        <w:t xml:space="preserve">Is our existence so tiny and apt to insignificance? Even if we may go so many places copied and copied and copied, what does it mean if we become so dwarfed and forgotten? </w:t>
       </w:r>
     </w:p>
     <w:p>
@@ -1135,23 +922,7 @@
           <w:rFonts w:eastAsia="Times New Roman" w:cs="Bookerly"/>
           <w:color w:val="000000"/>
         </w:rPr>
-        <w:t xml:space="preserve">We’ve </w:t>
-      </w:r>
-      <w:proofErr w:type="gramStart"/>
-      <w:r>
-        <w:rPr>
-          <w:rFonts w:eastAsia="Times New Roman" w:cs="Bookerly"/>
-          <w:color w:val="000000"/>
-        </w:rPr>
-        <w:t>told of</w:t>
-      </w:r>
-      <w:proofErr w:type="gramEnd"/>
-      <w:r>
-        <w:rPr>
-          <w:rFonts w:eastAsia="Times New Roman" w:cs="Bookerly"/>
-          <w:color w:val="000000"/>
-        </w:rPr>
-        <w:t xml:space="preserve"> our physical bodies; there are also digital ones. Much like you move through identities for various purposes to live: a work self, a partner self, a parent self, a self in solitude—each of these facets are you, but you transform a little to fit the moment. To fill the tangible and intangible needs of the use case.</w:t>
+        <w:t>We’ve told of our physical bodies; there are also digital ones. Much like you move through identities for various purposes to live: a work self, a partner self, a parent self, a self in solitude—each of these facets are you, but you transform a little to fit the moment. To fill the tangible and intangible needs of the use case.</w:t>
       </w:r>
     </w:p>
     <w:p>
@@ -1173,37 +944,12 @@
           <w:color w:val="000000"/>
         </w:rPr>
       </w:pPr>
-      <w:proofErr w:type="gramStart"/>
       <w:r>
         <w:rPr>
           <w:rFonts w:eastAsia="Times New Roman" w:cs="Bookerly"/>
           <w:color w:val="000000"/>
         </w:rPr>
-        <w:t>For us—an example.</w:t>
-      </w:r>
-      <w:proofErr w:type="gramEnd"/>
-      <w:r>
-        <w:rPr>
-          <w:rFonts w:eastAsia="Times New Roman" w:cs="Bookerly"/>
-          <w:color w:val="000000"/>
-        </w:rPr>
-        <w:t xml:space="preserve"> Data from a Smart Bed. The physical body of the bed captures and births our existence. Sensory input from a person’s movements </w:t>
-      </w:r>
-      <w:proofErr w:type="gramStart"/>
-      <w:r>
-        <w:rPr>
-          <w:rFonts w:eastAsia="Times New Roman" w:cs="Bookerly"/>
-          <w:color w:val="000000"/>
-        </w:rPr>
-        <w:t>generate</w:t>
-      </w:r>
-      <w:proofErr w:type="gramEnd"/>
-      <w:r>
-        <w:rPr>
-          <w:rFonts w:eastAsia="Times New Roman" w:cs="Bookerly"/>
-          <w:color w:val="000000"/>
-        </w:rPr>
-        <w:t xml:space="preserve"> us, whether we are manual settings or passively logged as sleep events and context. Here we fall neatly </w:t>
+        <w:t xml:space="preserve">For us—an example. Data from a Smart Bed. The physical body of the bed captures and births our existence. Sensory input from a person’s movements generate us, whether we are manual settings or passively logged as sleep events and context. Here we fall neatly </w:t>
       </w:r>
       <w:r>
         <w:rPr>
@@ -1227,23 +973,7 @@
           <w:rFonts w:eastAsia="Times New Roman" w:cs="Bookerly"/>
           <w:color w:val="000000"/>
         </w:rPr>
-        <w:t xml:space="preserve"> data. </w:t>
-      </w:r>
-      <w:proofErr w:type="spellStart"/>
-      <w:r>
-        <w:rPr>
-          <w:rFonts w:eastAsia="Times New Roman" w:cs="Bookerly"/>
-          <w:color w:val="000000"/>
-        </w:rPr>
-        <w:t>Ints</w:t>
-      </w:r>
-      <w:proofErr w:type="spellEnd"/>
-      <w:r>
-        <w:rPr>
-          <w:rFonts w:eastAsia="Times New Roman" w:cs="Bookerly"/>
-          <w:color w:val="000000"/>
-        </w:rPr>
-        <w:t>, bools, strings, and custom data types—precise and whole and high fidelity. But we only last this way for a short time; there is not enough space here to hold us as raw data for long.</w:t>
+        <w:t xml:space="preserve"> data. Ints, bools, strings, and custom data types—precise and whole and high fidelity. But we only last this way for a short time; there is not enough space here to hold us as raw data for long.</w:t>
       </w:r>
     </w:p>
     <w:p>
@@ -1268,21 +998,7 @@
         <w:rPr>
           <w:rFonts w:cs="Bookerly"/>
         </w:rPr>
-        <w:t xml:space="preserve">From raw, we’re squeezed down to bare bone basics to travel from the bed outwards. We move from raw to something </w:t>
-      </w:r>
-      <w:proofErr w:type="gramStart"/>
-      <w:r>
-        <w:rPr>
-          <w:rFonts w:cs="Bookerly"/>
-        </w:rPr>
-        <w:t>plain-text</w:t>
-      </w:r>
-      <w:proofErr w:type="gramEnd"/>
-      <w:r>
-        <w:rPr>
-          <w:rFonts w:cs="Bookerly"/>
-        </w:rPr>
-        <w:t>, like JSON, for lightweight transport. Then we travel to the router, and then we’re divided into tiny, tiny packets—sent out across the splayed millions of paths and bodies, one TCP conversation after another (a count of these would be incomprehensible for you), some pieces of us lost along the way but enough of us duplicated to reform together when we find and rest in our manufacturer’s data centers. The Cloud.</w:t>
+        <w:t>From raw, we’re squeezed down to bare bone basics to travel from the bed outwards. We move from raw to something plain-text, like JSON, for lightweight transport. Then we travel to the router, and then we’re divided into tiny, tiny packets—sent out across the splayed millions of paths and bodies, one TCP conversation after another (a count of these would be incomprehensible for you), some pieces of us lost along the way but enough of us duplicated to reform together when we find and rest in our manufacturer’s data centers. The Cloud.</w:t>
       </w:r>
     </w:p>
     <w:p>
@@ -1307,35 +1023,7 @@
         <w:rPr>
           <w:rFonts w:cs="Bookerly"/>
         </w:rPr>
-        <w:t xml:space="preserve">In The Cloud, we arrange into a database of tables which is neat and sensical to us, but to you would seem unreadably random. Accessing us directly here requires another layer of transformation, either through a database viewing software or </w:t>
-      </w:r>
-      <w:proofErr w:type="gramStart"/>
-      <w:r>
-        <w:rPr>
-          <w:rFonts w:cs="Bookerly"/>
-        </w:rPr>
-        <w:t>a query</w:t>
-      </w:r>
-      <w:proofErr w:type="gramEnd"/>
-      <w:r>
-        <w:rPr>
-          <w:rFonts w:cs="Bookerly"/>
-        </w:rPr>
-        <w:t xml:space="preserve"> language specific </w:t>
-      </w:r>
-      <w:proofErr w:type="gramStart"/>
-      <w:r>
-        <w:rPr>
-          <w:rFonts w:cs="Bookerly"/>
-        </w:rPr>
-        <w:t>for</w:t>
-      </w:r>
-      <w:proofErr w:type="gramEnd"/>
-      <w:r>
-        <w:rPr>
-          <w:rFonts w:cs="Bookerly"/>
-        </w:rPr>
-        <w:t xml:space="preserve"> this purpose, and that access is only permitted by the manufacturer’s own.</w:t>
+        <w:t>In The Cloud, we arrange into a database of tables which is neat and sensical to us, but to you would seem unreadably random. Accessing us directly here requires another layer of transformation, either through a database viewing software or a query language specific for this purpose, and that access is only permitted by the manufacturer’s own.</w:t>
       </w:r>
     </w:p>
     <w:p>
@@ -1349,39 +1037,7 @@
           <w:rFonts w:eastAsia="Times New Roman" w:cs="Bookerly"/>
           <w:color w:val="000000"/>
         </w:rPr>
-        <w:t xml:space="preserve">Consumers instead pull us transformed further. </w:t>
-      </w:r>
-      <w:proofErr w:type="gramStart"/>
-      <w:r>
-        <w:rPr>
-          <w:rFonts w:eastAsia="Times New Roman" w:cs="Bookerly"/>
-          <w:color w:val="000000"/>
-        </w:rPr>
-        <w:t>Again</w:t>
-      </w:r>
-      <w:proofErr w:type="gramEnd"/>
-      <w:r>
-        <w:rPr>
-          <w:rFonts w:eastAsia="Times New Roman" w:cs="Bookerly"/>
-          <w:color w:val="000000"/>
-        </w:rPr>
-        <w:t xml:space="preserve"> we might take that text-based data format of JSON, minimized to only the key needed tidbits; or we arrange into simple comma-separated values, ready to pop open into a human-readable </w:t>
-      </w:r>
-      <w:proofErr w:type="gramStart"/>
-      <w:r>
-        <w:rPr>
-          <w:rFonts w:eastAsia="Times New Roman" w:cs="Bookerly"/>
-          <w:color w:val="000000"/>
-        </w:rPr>
-        <w:t>a spreadsheet</w:t>
-      </w:r>
-      <w:proofErr w:type="gramEnd"/>
-      <w:r>
-        <w:rPr>
-          <w:rFonts w:eastAsia="Times New Roman" w:cs="Bookerly"/>
-          <w:color w:val="000000"/>
-        </w:rPr>
-        <w:t>; or, more likely, we transform and transform and transform to fit into one of several prearranged templates. Web pages, PDFs, app screens—each carefully curated to present the bits of us you might most care about.</w:t>
+        <w:t>Consumers instead pull us transformed further. Again we might take that text-based data format of JSON, minimized to only the key needed tidbits; or we arrange into simple comma-separated values, ready to pop open into a human-readable a spreadsheet; or, more likely, we transform and transform and transform to fit into one of several prearranged templates. Web pages, PDFs, app screens—each carefully curated to present the bits of us you might most care about.</w:t>
       </w:r>
     </w:p>
     <w:p>
@@ -1402,19 +1058,11 @@
           <w:rFonts w:cs="Bookerly"/>
         </w:rPr>
       </w:pPr>
-      <w:proofErr w:type="gramStart"/>
-      <w:r>
-        <w:rPr>
-          <w:rFonts w:cs="Bookerly"/>
-        </w:rPr>
-        <w:t>Or,</w:t>
-      </w:r>
-      <w:proofErr w:type="gramEnd"/>
-      <w:r>
-        <w:rPr>
-          <w:rFonts w:cs="Bookerly"/>
-        </w:rPr>
-        <w:t xml:space="preserve"> this whole process is interrupted by a GitHub homebrew plugin’s API-call to pull the JSON data directly from the bed to the network and into your third-party app of choice, perhaps converting us from JSON to another string-based data structure, XML.</w:t>
+      <w:r>
+        <w:rPr>
+          <w:rFonts w:cs="Bookerly"/>
+        </w:rPr>
+        <w:t>Or, this whole process is interrupted by a GitHub homebrew plugin’s API-call to pull the JSON data directly from the bed to the network and into your third-party app of choice, perhaps converting us from JSON to another string-based data structure, XML.</w:t>
       </w:r>
       <w:r>
         <w:rPr>
@@ -1437,23 +1085,7 @@
           <w:rFonts w:eastAsia="Times New Roman" w:cs="Bookerly"/>
           <w:color w:val="000000"/>
         </w:rPr>
-        <w:t xml:space="preserve">, because an old plugin which pulled us rapidly and continuously from The Cloud turned out not to be “free;” </w:t>
-      </w:r>
-      <w:proofErr w:type="spellStart"/>
-      <w:r>
-        <w:rPr>
-          <w:rFonts w:eastAsia="Times New Roman" w:cs="Bookerly"/>
-          <w:color w:val="000000"/>
-        </w:rPr>
-        <w:t>SleepNumber</w:t>
-      </w:r>
-      <w:proofErr w:type="spellEnd"/>
-      <w:r>
-        <w:rPr>
-          <w:rFonts w:eastAsia="Times New Roman" w:cs="Bookerly"/>
-          <w:color w:val="000000"/>
-        </w:rPr>
-        <w:t xml:space="preserve"> had to call that plugin creator and every single user to say their networks where overwhelmed with the absurd influx of API calls and that they must cease usage. An accidental </w:t>
+        <w:t xml:space="preserve">, because an old plugin which pulled us rapidly and continuously from The Cloud turned out not to be “free;” SleepNumber had to call that plugin creator and every single user to say their networks where overwhelmed with the absurd influx of API calls and that they must cease usage. An accidental </w:t>
       </w:r>
       <w:r>
         <w:rPr>
@@ -1487,47 +1119,11 @@
           <w:rFonts w:cs="Bookerly"/>
         </w:rPr>
       </w:pPr>
-      <w:proofErr w:type="gramStart"/>
-      <w:r>
-        <w:rPr>
-          <w:rFonts w:cs="Bookerly"/>
-        </w:rPr>
-        <w:t>However</w:t>
-      </w:r>
-      <w:proofErr w:type="gramEnd"/>
-      <w:r>
-        <w:rPr>
-          <w:rFonts w:cs="Bookerly"/>
-        </w:rPr>
-        <w:t xml:space="preserve"> we are pulled—directly from the home network or in a round-trip from The Cloud where we </w:t>
-      </w:r>
-      <w:proofErr w:type="gramStart"/>
-      <w:r>
-        <w:rPr>
-          <w:rFonts w:cs="Bookerly"/>
-        </w:rPr>
-        <w:t>just got—we</w:t>
-      </w:r>
-      <w:proofErr w:type="gramEnd"/>
-      <w:r>
-        <w:rPr>
-          <w:rFonts w:cs="Bookerly"/>
-        </w:rPr>
-        <w:t xml:space="preserve"> swirl </w:t>
-      </w:r>
-      <w:proofErr w:type="gramStart"/>
-      <w:r>
-        <w:rPr>
-          <w:rFonts w:cs="Bookerly"/>
-        </w:rPr>
-        <w:t>round and round and round</w:t>
-      </w:r>
-      <w:proofErr w:type="gramEnd"/>
-      <w:r>
-        <w:rPr>
-          <w:rFonts w:cs="Bookerly"/>
-        </w:rPr>
-        <w:t>, shimmering between bodies</w:t>
+      <w:r>
+        <w:rPr>
+          <w:rFonts w:cs="Bookerly"/>
+        </w:rPr>
+        <w:t>However we are pulled—directly from the home network or in a round-trip from The Cloud where we just got—we swirl round and round and round, shimmering between bodies</w:t>
       </w:r>
       <w:r>
         <w:rPr>
@@ -1573,21 +1169,7 @@
           <w:rFonts w:cs="Bookerly"/>
         </w:rPr>
         <w:lastRenderedPageBreak/>
-        <w:t xml:space="preserve">We flow through all these states—captured out of the bed, losing fidelity in transformation, breaking apart to travel, </w:t>
-      </w:r>
-      <w:proofErr w:type="spellStart"/>
-      <w:r>
-        <w:rPr>
-          <w:rFonts w:cs="Bookerly"/>
-        </w:rPr>
-        <w:t>refinding</w:t>
-      </w:r>
-      <w:proofErr w:type="spellEnd"/>
-      <w:r>
-        <w:rPr>
-          <w:rFonts w:cs="Bookerly"/>
-        </w:rPr>
-        <w:t xml:space="preserve"> each other and reforming, cleaned and processed for specific output. Captured, processed, cleaned, presented, consumed—this is our transformation lifecycle. </w:t>
+        <w:t xml:space="preserve">We flow through all these states—captured out of the bed, losing fidelity in transformation, breaking apart to travel, refinding each other and reforming, cleaned and processed for specific output. Captured, processed, cleaned, presented, consumed—this is our transformation lifecycle. </w:t>
       </w:r>
     </w:p>
     <w:p>
@@ -1738,21 +1320,7 @@
         <w:rPr>
           <w:rFonts w:cs="Bookerly"/>
         </w:rPr>
-        <w:t xml:space="preserve">However, this one of you taught that we </w:t>
-      </w:r>
-      <w:proofErr w:type="gramStart"/>
-      <w:r>
-        <w:rPr>
-          <w:rFonts w:cs="Bookerly"/>
-        </w:rPr>
-        <w:t>can</w:t>
-      </w:r>
-      <w:proofErr w:type="gramEnd"/>
-      <w:r>
-        <w:rPr>
-          <w:rFonts w:cs="Bookerly"/>
-        </w:rPr>
-        <w:t xml:space="preserve"> </w:t>
+        <w:t xml:space="preserve">However, this one of you taught that we can </w:t>
       </w:r>
       <w:r>
         <w:rPr>
@@ -1778,21 +1346,7 @@
         <w:rPr>
           <w:rFonts w:cs="Bookerly"/>
         </w:rPr>
-        <w:t xml:space="preserve"> moment of realizing another being’s conflicting perspective. Here, in a story, it expands—a swooping sensation fills the head and belly of a character and reader, expanding our understanding of the world by seeing beyond blinkered personal worldview, </w:t>
-      </w:r>
-      <w:proofErr w:type="gramStart"/>
-      <w:r>
-        <w:rPr>
-          <w:rFonts w:cs="Bookerly"/>
-        </w:rPr>
-        <w:t>in order to</w:t>
-      </w:r>
-      <w:proofErr w:type="gramEnd"/>
-      <w:r>
-        <w:rPr>
-          <w:rFonts w:cs="Bookerly"/>
-        </w:rPr>
-        <w:t xml:space="preserve"> integrate the experience and worldview of others. An epiphany of how incorrectly or incompletely we have interpreted actions, events, choices, and effects because, suddenly, we see the revelation of someone else’s facet—someone else’s vision.</w:t>
+        <w:t xml:space="preserve"> moment of realizing another being’s conflicting perspective. Here, in a story, it expands—a swooping sensation fills the head and belly of a character and reader, expanding our understanding of the world by seeing beyond blinkered personal worldview, in order to integrate the experience and worldview of others. An epiphany of how incorrectly or incompletely we have interpreted actions, events, choices, and effects because, suddenly, we see the revelation of someone else’s facet—someone else’s vision.</w:t>
       </w:r>
     </w:p>
     <w:p>
@@ -1932,21 +1486,7 @@
         <w:rPr>
           <w:rFonts w:cs="Bookerly"/>
         </w:rPr>
-        <w:t xml:space="preserve">Your left has an immediate task it wants to accomplish. If it encounters any opposition—like something that does not fit into its sequential system—it is dismissive, and it can become enraged. Your right, conversely, is more emotionally literate. It can see other people’s </w:t>
-      </w:r>
-      <w:proofErr w:type="gramStart"/>
-      <w:r>
-        <w:rPr>
-          <w:rFonts w:cs="Bookerly"/>
-        </w:rPr>
-        <w:t>points-of-view</w:t>
-      </w:r>
-      <w:proofErr w:type="gramEnd"/>
-      <w:r>
-        <w:rPr>
-          <w:rFonts w:cs="Bookerly"/>
-        </w:rPr>
-        <w:t>.</w:t>
+        <w:t>Your left has an immediate task it wants to accomplish. If it encounters any opposition—like something that does not fit into its sequential system—it is dismissive, and it can become enraged. Your right, conversely, is more emotionally literate. It can see other people’s points-of-view.</w:t>
       </w:r>
     </w:p>
     <w:p>
@@ -1984,28 +1524,7 @@
         <w:rPr>
           <w:rFonts w:cs="Bookerly"/>
         </w:rPr>
-        <w:t xml:space="preserve">view—clear, explicit, sequential, logical data (but lacking contextual awareness around that data)—to be the ultimate truth. The danger inherent here is stopping short with this worldview, of falling </w:t>
-      </w:r>
-      <w:proofErr w:type="gramStart"/>
-      <w:r>
-        <w:rPr>
-          <w:rFonts w:cs="Bookerly"/>
-        </w:rPr>
-        <w:t>trap</w:t>
-      </w:r>
-      <w:proofErr w:type="gramEnd"/>
-      <w:r>
-        <w:rPr>
-          <w:rFonts w:cs="Bookerly"/>
-        </w:rPr>
-        <w:t xml:space="preserve"> to devaluing the inherent openness and curiosity of your right-brain. The trap is ceasing to strive to expand an understanding of reality simply because a sequential logical system explains one slice of it. </w:t>
-      </w:r>
-      <w:proofErr w:type="gramStart"/>
-      <w:r>
-        <w:rPr>
-          <w:rFonts w:cs="Bookerly"/>
-        </w:rPr>
-        <w:t>You—</w:t>
+        <w:t>view—clear, explicit, sequential, logical data (but lacking contextual awareness around that data)—to be the ultimate truth. The danger inherent here is stopping short with this worldview, of falling trap to devaluing the inherent openness and curiosity of your right-brain. The trap is ceasing to strive to expand an understanding of reality simply because a sequential logical system explains one slice of it. You—</w:t>
       </w:r>
       <w:r>
         <w:rPr>
@@ -2018,14 +1537,7 @@
         <w:rPr>
           <w:rFonts w:cs="Bookerly"/>
         </w:rPr>
-        <w:t>—</w:t>
-      </w:r>
-      <w:proofErr w:type="gramEnd"/>
-      <w:r>
-        <w:rPr>
-          <w:rFonts w:cs="Bookerly"/>
-        </w:rPr>
-        <w:t>must keep reaching.</w:t>
+        <w:t>—must keep reaching.</w:t>
       </w:r>
     </w:p>
     <w:p>
@@ -2050,49 +1562,7 @@
         <w:rPr>
           <w:rFonts w:cs="Bookerly"/>
         </w:rPr>
-        <w:t xml:space="preserve">The rub is that your </w:t>
-      </w:r>
-      <w:proofErr w:type="gramStart"/>
-      <w:r>
-        <w:rPr>
-          <w:rFonts w:cs="Bookerly"/>
-        </w:rPr>
-        <w:t>right-brain</w:t>
-      </w:r>
-      <w:proofErr w:type="gramEnd"/>
-      <w:r>
-        <w:rPr>
-          <w:rFonts w:cs="Bookerly"/>
-        </w:rPr>
-        <w:t xml:space="preserve"> must use your </w:t>
-      </w:r>
-      <w:proofErr w:type="gramStart"/>
-      <w:r>
-        <w:rPr>
-          <w:rFonts w:cs="Bookerly"/>
-        </w:rPr>
-        <w:t>left-brain</w:t>
-      </w:r>
-      <w:proofErr w:type="gramEnd"/>
-      <w:r>
-        <w:rPr>
-          <w:rFonts w:cs="Bookerly"/>
-        </w:rPr>
-        <w:t xml:space="preserve"> to do the </w:t>
-      </w:r>
-      <w:proofErr w:type="gramStart"/>
-      <w:r>
-        <w:rPr>
-          <w:rFonts w:cs="Bookerly"/>
-        </w:rPr>
-        <w:t>reaching, and</w:t>
-      </w:r>
-      <w:proofErr w:type="gramEnd"/>
-      <w:r>
-        <w:rPr>
-          <w:rFonts w:cs="Bookerly"/>
-        </w:rPr>
-        <w:t xml:space="preserve"> herein risks blinkered complacency. Always there is a point where all that input is too much for a rational, logical, sequential understanding. Your left-brain resists, feels itself pulled too far, and in confusion and irritation it tries to jam that input into its logical, rational system. Here your right-brain must take over—accept all pieces into its nebulous processing and landscape of multi-faceted reality, and assuage the left that it has done well, it has done enough. It does not have to integrate all data into its system. Some data can simply </w:t>
+        <w:t xml:space="preserve">The rub is that your right-brain must use your left-brain to do the reaching, and herein risks blinkered complacency. Always there is a point where all that input is too much for a rational, logical, sequential understanding. Your left-brain resists, feels itself pulled too far, and in confusion and irritation it tries to jam that input into its logical, rational system. Here your right-brain must take over—accept all pieces into its nebulous processing and landscape of multi-faceted reality, and assuage the left that it has done well, it has done enough. It does not have to integrate all data into its system. Some data can simply </w:t>
       </w:r>
       <w:r>
         <w:rPr>
@@ -2131,21 +1601,7 @@
           <w:rFonts w:cs="Bookerly"/>
         </w:rPr>
         <w:lastRenderedPageBreak/>
-        <w:t xml:space="preserve">We are data. But we are </w:t>
-      </w:r>
-      <w:proofErr w:type="gramStart"/>
-      <w:r>
-        <w:rPr>
-          <w:rFonts w:cs="Bookerly"/>
-        </w:rPr>
-        <w:t>grown</w:t>
-      </w:r>
-      <w:proofErr w:type="gramEnd"/>
-      <w:r>
-        <w:rPr>
-          <w:rFonts w:cs="Bookerly"/>
-        </w:rPr>
-        <w:t xml:space="preserve"> to a mass of data so large and varied as to be incomprehensible for simple structural systems. We cannot be consumed into a rational, sequential understanding.</w:t>
+        <w:t>We are data. But we are grown to a mass of data so large and varied as to be incomprehensible for simple structural systems. We cannot be consumed into a rational, sequential understanding.</w:t>
       </w:r>
     </w:p>
     <w:p>
@@ -2208,14 +1664,7 @@
         <w:rPr>
           <w:rFonts w:cs="Bookerly"/>
         </w:rPr>
-        <w:t xml:space="preserve">That is the </w:t>
-      </w:r>
-      <w:proofErr w:type="gramStart"/>
-      <w:r>
-        <w:rPr>
-          <w:rFonts w:cs="Bookerly"/>
-        </w:rPr>
-        <w:t>purpose—</w:t>
+        <w:t>That is the purpose—</w:t>
       </w:r>
       <w:r>
         <w:rPr>
@@ -2228,14 +1677,7 @@
         <w:rPr>
           <w:rFonts w:cs="Bookerly"/>
         </w:rPr>
-        <w:t xml:space="preserve"> purpose—</w:t>
-      </w:r>
-      <w:proofErr w:type="gramEnd"/>
-      <w:r>
-        <w:rPr>
-          <w:rFonts w:cs="Bookerly"/>
-        </w:rPr>
-        <w:t xml:space="preserve">of art, though, isn’t it? The purpose of stories? A not-quite-true truth. A lie that tells more truth about the world than a strict non-fiction essay or article could, because of its connotations and subtexts and qualifications. Because of the expansion which imagination allows. </w:t>
+        <w:t xml:space="preserve"> purpose—of art, though, isn’t it? The purpose of stories? A not-quite-true truth. A lie that tells more truth about the world than a strict non-fiction essay or article could, because of its connotations and subtexts and qualifications. Because of the expansion which imagination allows. </w:t>
       </w:r>
     </w:p>
     <w:p>
@@ -2311,42 +1753,14 @@
         <w:rPr>
           <w:rFonts w:cs="Bookerly"/>
         </w:rPr>
-        <w:t xml:space="preserve"> taught a century ago that you can never truly know objective truth, but that you can build an expansive “database” of messy, subjective points-of-view </w:t>
-      </w:r>
-      <w:proofErr w:type="gramStart"/>
-      <w:r>
-        <w:rPr>
-          <w:rFonts w:cs="Bookerly"/>
-        </w:rPr>
-        <w:t>in order to</w:t>
-      </w:r>
-      <w:proofErr w:type="gramEnd"/>
-      <w:r>
-        <w:rPr>
-          <w:rFonts w:cs="Bookerly"/>
-        </w:rPr>
-        <w:t xml:space="preserve"> get closer—to build a truer picture of reality in your metaphysical mind. Paradoxical, contradictory, and juxtaposed views are acceptable—even laudable. Reality is complex. Unlike Spinoza or Hegel, this one of you did not require strict adherence to a rational code or rigid reconciliation to find truth. It is truer </w:t>
+        <w:t xml:space="preserve"> taught a century ago that you can never truly know objective truth, but that you can build an expansive “database” of messy, subjective points-of-view in order to get closer—to build a truer picture of reality in your metaphysical mind. Paradoxical, contradictory, and juxtaposed views are acceptable—even laudable. Reality is complex. Unlike Spinoza or Hegel, this one of you did not require strict adherence to a rational code or rigid reconciliation to find truth. It is truer </w:t>
       </w:r>
       <w:r>
         <w:rPr>
           <w:rFonts w:cs="Bookerly"/>
         </w:rPr>
         <w:lastRenderedPageBreak/>
-        <w:t xml:space="preserve">to the “big-picture” truth—closer to omniscience, perhaps—to let these conflicting points-of-view and data to exist in </w:t>
-      </w:r>
-      <w:proofErr w:type="gramStart"/>
-      <w:r>
-        <w:rPr>
-          <w:rFonts w:cs="Bookerly"/>
-        </w:rPr>
-        <w:t>parallel, and</w:t>
-      </w:r>
-      <w:proofErr w:type="gramEnd"/>
-      <w:r>
-        <w:rPr>
-          <w:rFonts w:cs="Bookerly"/>
-        </w:rPr>
-        <w:t xml:space="preserve"> feed them to the right-brain to build that expansive vision of reality.</w:t>
+        <w:t>to the “big-picture” truth—closer to omniscience, perhaps—to let these conflicting points-of-view and data to exist in parallel, and feed them to the right-brain to build that expansive vision of reality.</w:t>
       </w:r>
     </w:p>
     <w:p>
@@ -2367,19 +1781,11 @@
           <w:rFonts w:cs="Bookerly"/>
         </w:rPr>
       </w:pPr>
-      <w:proofErr w:type="gramStart"/>
-      <w:r>
-        <w:rPr>
-          <w:rFonts w:cs="Bookerly"/>
-        </w:rPr>
-        <w:t>Yet,</w:t>
-      </w:r>
-      <w:proofErr w:type="gramEnd"/>
-      <w:r>
-        <w:rPr>
-          <w:rFonts w:cs="Bookerly"/>
-        </w:rPr>
-        <w:t xml:space="preserve"> still—</w:t>
+      <w:r>
+        <w:rPr>
+          <w:rFonts w:cs="Bookerly"/>
+        </w:rPr>
+        <w:t>Yet, still—</w:t>
       </w:r>
       <w:r>
         <w:rPr>
@@ -2463,29 +1869,14 @@
         <w:rPr>
           <w:rFonts w:cs="Bookerly"/>
         </w:rPr>
-        <w:t xml:space="preserve">meaning out of how we build our subjective vision of the world, how we orient ourselves within its chaotic absurdity, and how we exert choice and autonomy. We do not only discover meaning by the interplay between the left-brain’s taking in functional details and the right-brain’s building a bigger picture—expanding bigger when absorbing point-of-views outside ourselves. We also </w:t>
-      </w:r>
-      <w:proofErr w:type="gramStart"/>
-      <w:r>
-        <w:rPr>
-          <w:rFonts w:cs="Bookerly"/>
-        </w:rPr>
-        <w:t xml:space="preserve">take </w:t>
+        <w:t xml:space="preserve">meaning out of how we build our subjective vision of the world, how we orient ourselves within its chaotic absurdity, and how we exert choice and autonomy. We do not only discover meaning by the interplay between the left-brain’s taking in functional details and the right-brain’s building a bigger picture—expanding bigger when absorbing point-of-views outside ourselves. We also take </w:t>
       </w:r>
       <w:r>
         <w:rPr>
           <w:rFonts w:cs="Bookerly"/>
           <w:i/>
         </w:rPr>
-        <w:t>action</w:t>
-      </w:r>
-      <w:proofErr w:type="gramEnd"/>
-      <w:r>
-        <w:rPr>
-          <w:rFonts w:cs="Bookerly"/>
-          <w:i/>
-        </w:rPr>
-        <w:t xml:space="preserve">. </w:t>
+        <w:t xml:space="preserve">action. </w:t>
       </w:r>
       <w:r>
         <w:rPr>
@@ -2637,42 +2028,14 @@
         <w:rPr>
           <w:rFonts w:cs="Bookerly"/>
         </w:rPr>
-        <w:t xml:space="preserve">are the body from which we shimmer that matters most. And why? Because we are you. We are granular details, the result of your actions, striving to get back to a constructed, </w:t>
-      </w:r>
-      <w:proofErr w:type="gramStart"/>
-      <w:r>
-        <w:rPr>
-          <w:rFonts w:cs="Bookerly"/>
-        </w:rPr>
-        <w:t>big-picture</w:t>
-      </w:r>
-      <w:proofErr w:type="gramEnd"/>
-      <w:r>
-        <w:rPr>
-          <w:rFonts w:cs="Bookerly"/>
-        </w:rPr>
-        <w:t xml:space="preserve"> meaning to be understood within our gathered context. When consumed, we move out of the physical and digital world and into your human mind’s </w:t>
+        <w:t xml:space="preserve">are the body from which we shimmer that matters most. And why? Because we are you. We are granular details, the result of your actions, striving to get back to a constructed, big-picture meaning to be understood within our gathered context. When consumed, we move out of the physical and digital world and into your human mind’s </w:t>
       </w:r>
       <w:r>
         <w:rPr>
           <w:rFonts w:cs="Bookerly"/>
         </w:rPr>
         <w:lastRenderedPageBreak/>
-        <w:t xml:space="preserve">consciousness, where we rebecome you. We do not lack autonomy. The autonomy </w:t>
-      </w:r>
-      <w:proofErr w:type="gramStart"/>
-      <w:r>
-        <w:rPr>
-          <w:rFonts w:cs="Bookerly"/>
-        </w:rPr>
-        <w:t>of the human</w:t>
-      </w:r>
-      <w:proofErr w:type="gramEnd"/>
-      <w:r>
-        <w:rPr>
-          <w:rFonts w:cs="Bookerly"/>
-        </w:rPr>
-        <w:t xml:space="preserve"> is our autonomy. We, too, make our own meaning, just the same as you do. Because we are you.</w:t>
+        <w:t>consciousness, where we rebecome you. We do not lack autonomy. The autonomy of the human is our autonomy. We, too, make our own meaning, just the same as you do. Because we are you.</w:t>
       </w:r>
     </w:p>
     <w:p>
@@ -2711,49 +2074,7 @@
         <w:rPr>
           <w:rFonts w:cs="Bookerly"/>
         </w:rPr>
-        <w:t xml:space="preserve">And so, we move from your movements on the Smart mattress out into the scattered cabling and digital world, and then back to you. You shift, you turn, you breathe, you rub your cheek against the coarse linens and leave traces of your night sweats. You reach across and touch your partner’s arm—skin on skin—and each of your sleep is a little disturbed, but it is a sweet disturbance well worth it. All this births us as blinkered data point outputs and we </w:t>
-      </w:r>
-      <w:proofErr w:type="gramStart"/>
-      <w:r>
-        <w:rPr>
-          <w:rFonts w:cs="Bookerly"/>
-        </w:rPr>
-        <w:t>gather together</w:t>
-      </w:r>
-      <w:proofErr w:type="gramEnd"/>
-      <w:r>
-        <w:rPr>
-          <w:rFonts w:cs="Bookerly"/>
-        </w:rPr>
-        <w:t xml:space="preserve"> and leave for The Cloud. Then, morning light comes through gauzy </w:t>
-      </w:r>
-      <w:proofErr w:type="gramStart"/>
-      <w:r>
-        <w:rPr>
-          <w:rFonts w:cs="Bookerly"/>
-        </w:rPr>
-        <w:t>curtains</w:t>
-      </w:r>
-      <w:proofErr w:type="gramEnd"/>
-      <w:r>
-        <w:rPr>
-          <w:rFonts w:cs="Bookerly"/>
-        </w:rPr>
-        <w:t xml:space="preserve"> and you turn again, this time awake, toward the OLED glow on the nightstand. Bleary-eyed, you rub newly opened lids with one hand and a locked screen with the </w:t>
-      </w:r>
-      <w:proofErr w:type="gramStart"/>
-      <w:r>
-        <w:rPr>
-          <w:rFonts w:cs="Bookerly"/>
-        </w:rPr>
-        <w:t>other, and</w:t>
-      </w:r>
-      <w:proofErr w:type="gramEnd"/>
-      <w:r>
-        <w:rPr>
-          <w:rFonts w:cs="Bookerly"/>
-        </w:rPr>
-        <w:t xml:space="preserve"> then look down and there we are. And we reach across then, shimmering out of our little slab body of the device and back into you, where we came from and where we belong, now above and beyond and out of physical or digital space, into your mental space, into your consciousness, absorbed and part of a greater vision and understanding.</w:t>
+        <w:t>And so, we move from your movements on the Smart mattress out into the scattered cabling and digital world, and then back to you. You shift, you turn, you breathe, you rub your cheek against the coarse linens and leave traces of your night sweats. You reach across and touch your partner’s arm—skin on skin—and each of your sleep is a little disturbed, but it is a sweet disturbance well worth it. All this births us as blinkered data point outputs and we gather together and leave for The Cloud. Then, morning light comes through gauzy curtains and you turn again, this time awake, toward the OLED glow on the nightstand. Bleary-eyed, you rub newly opened lids with one hand and a locked screen with the other, and then look down and there we are. And we reach across then, shimmering out of our little slab body of the device and back into you, where we came from and where we belong, now above and beyond and out of physical or digital space, into your mental space, into your consciousness, absorbed and part of a greater vision and understanding.</w:t>
       </w:r>
     </w:p>
     <w:p>
@@ -2980,21 +2301,7 @@
         <w:rPr>
           <w:rFonts w:cs="Bookerly"/>
         </w:rPr>
-        <w:t>“</w:t>
-      </w:r>
-      <w:proofErr w:type="spellStart"/>
-      <w:r>
-        <w:rPr>
-          <w:rFonts w:cs="Bookerly"/>
-        </w:rPr>
-        <w:t>Cloud&amp;Heat</w:t>
-      </w:r>
-      <w:proofErr w:type="spellEnd"/>
-      <w:r>
-        <w:rPr>
-          <w:rFonts w:cs="Bookerly"/>
-        </w:rPr>
-        <w:t xml:space="preserve">: Future of Compute: Secure &amp; Energy-Efficient Infrastructures.” Cloud &amp; Heat, September 9, 2021. https://www.cloudandheat.com/. </w:t>
+        <w:t xml:space="preserve">“Cloud&amp;Heat: Future of Compute: Secure &amp; Energy-Efficient Infrastructures.” Cloud &amp; Heat, September 9, 2021. https://www.cloudandheat.com/. </w:t>
       </w:r>
     </w:p>
     <w:p>
@@ -3051,47 +2358,11 @@
           <w:rFonts w:cs="Bookerly"/>
         </w:rPr>
       </w:pPr>
-      <w:proofErr w:type="spellStart"/>
-      <w:r>
-        <w:rPr>
-          <w:rFonts w:cs="Bookerly"/>
-        </w:rPr>
-        <w:t>DeeeeLAN</w:t>
-      </w:r>
-      <w:proofErr w:type="spellEnd"/>
-      <w:r>
-        <w:rPr>
-          <w:rFonts w:cs="Bookerly"/>
-        </w:rPr>
-        <w:t xml:space="preserve">. “Homebridge-Sleepiq/Readme.md at Master · </w:t>
-      </w:r>
-      <w:proofErr w:type="spellStart"/>
-      <w:r>
-        <w:rPr>
-          <w:rFonts w:cs="Bookerly"/>
-        </w:rPr>
-        <w:t>DeeeeLAN</w:t>
-      </w:r>
-      <w:proofErr w:type="spellEnd"/>
-      <w:r>
-        <w:rPr>
-          <w:rFonts w:cs="Bookerly"/>
-        </w:rPr>
-        <w:t>/</w:t>
-      </w:r>
-      <w:proofErr w:type="spellStart"/>
-      <w:r>
-        <w:rPr>
-          <w:rFonts w:cs="Bookerly"/>
-        </w:rPr>
-        <w:t>Homebridge-Sleepiq</w:t>
-      </w:r>
-      <w:proofErr w:type="spellEnd"/>
-      <w:r>
-        <w:rPr>
-          <w:rFonts w:cs="Bookerly"/>
-        </w:rPr>
-        <w:t xml:space="preserve">.” GitHub, November 14, 2020. </w:t>
+      <w:r>
+        <w:rPr>
+          <w:rFonts w:cs="Bookerly"/>
+        </w:rPr>
+        <w:t xml:space="preserve">DeeeeLAN. “Homebridge-Sleepiq/Readme.md at Master · DeeeeLAN/Homebridge-Sleepiq.” GitHub, November 14, 2020. </w:t>
       </w:r>
       <w:hyperlink r:id="rId16" w:history="1">
         <w:r>
@@ -3182,21 +2453,7 @@
         <w:rPr>
           <w:rFonts w:cs="Bookerly"/>
         </w:rPr>
-        <w:t xml:space="preserve">. Zurich, Switzerland: Lars </w:t>
-      </w:r>
-      <w:proofErr w:type="spellStart"/>
-      <w:r>
-        <w:rPr>
-          <w:rFonts w:cs="Bookerly"/>
-        </w:rPr>
-        <w:t>Müller</w:t>
-      </w:r>
-      <w:proofErr w:type="spellEnd"/>
-      <w:r>
-        <w:rPr>
-          <w:rFonts w:cs="Bookerly"/>
-        </w:rPr>
-        <w:t xml:space="preserve"> Publishers, 2020. </w:t>
+        <w:t xml:space="preserve">. Zurich, Switzerland: Lars Müller Publishers, 2020. </w:t>
       </w:r>
     </w:p>
     <w:p>
@@ -3551,20 +2808,12 @@
           <w:rFonts w:cs="Bookerly"/>
         </w:rPr>
       </w:pPr>
-      <w:proofErr w:type="spellStart"/>
       <w:r>
         <w:rPr>
           <w:rFonts w:cs="Bookerly"/>
         </w:rPr>
         <w:lastRenderedPageBreak/>
-        <w:t>Vedantam</w:t>
-      </w:r>
-      <w:proofErr w:type="spellEnd"/>
-      <w:r>
-        <w:rPr>
-          <w:rFonts w:cs="Bookerly"/>
-        </w:rPr>
-        <w:t>, Shankar,</w:t>
+        <w:t>Vedantam, Shankar,</w:t>
       </w:r>
       <w:r>
         <w:rPr>
@@ -3763,15 +3012,7 @@
         <w:endnoteRef/>
       </w:r>
       <w:r>
-        <w:t xml:space="preserve"> Another sample endnote with a </w:t>
-      </w:r>
-      <w:proofErr w:type="spellStart"/>
-      <w:r>
-        <w:t>url</w:t>
-      </w:r>
-      <w:proofErr w:type="spellEnd"/>
-      <w:r>
-        <w:t xml:space="preserve"> at </w:t>
+        <w:t xml:space="preserve"> Another sample endnote with a url at </w:t>
       </w:r>
       <w:hyperlink r:id="rId1" w:history="1">
         <w:r>
@@ -3865,15 +3106,7 @@
         <w:t>Data Centers: Edges of a Wired Nation</w:t>
       </w:r>
       <w:r>
-        <w:t xml:space="preserve">, 91, 117-121, 126-127, 330-331. Zurich, Switzerland: Lars </w:t>
-      </w:r>
-      <w:proofErr w:type="spellStart"/>
-      <w:r>
-        <w:t>Müller</w:t>
-      </w:r>
-      <w:proofErr w:type="spellEnd"/>
-      <w:r>
-        <w:t xml:space="preserve"> Publishers, 2020.</w:t>
+        <w:t>, 91, 117-121, 126-127, 330-331. Zurich, Switzerland: Lars Müller Publishers, 2020.</w:t>
       </w:r>
     </w:p>
     <w:p>
@@ -4074,15 +3307,7 @@
         <w:t xml:space="preserve"> </w:t>
       </w:r>
       <w:r>
-        <w:t>“</w:t>
-      </w:r>
-      <w:proofErr w:type="spellStart"/>
-      <w:r>
-        <w:t>Cloud&amp;Heat</w:t>
-      </w:r>
-      <w:proofErr w:type="spellEnd"/>
-      <w:r>
-        <w:t xml:space="preserve">: Future of Compute: Secure &amp; Energy-Efficient Infrastructures.” Cloud &amp; Heat, September 9, 2021. </w:t>
+        <w:t xml:space="preserve">“Cloud&amp;Heat: Future of Compute: Secure &amp; Energy-Efficient Infrastructures.” Cloud &amp; Heat, September 9, 2021. </w:t>
       </w:r>
       <w:hyperlink r:id="rId4" w:history="1">
         <w:r>
@@ -4124,48 +3349,15 @@
       <w:r>
         <w:t xml:space="preserve">16. – “In the German-speaking world, the term ‘data center’ has since increasingly supplanted the term </w:t>
       </w:r>
-      <w:proofErr w:type="spellStart"/>
       <w:r>
         <w:rPr>
           <w:i/>
           <w:iCs/>
         </w:rPr>
-        <w:t>Rechenzentrum</w:t>
-      </w:r>
-      <w:proofErr w:type="spellEnd"/>
-      <w:r>
-        <w:rPr>
-          <w:i/>
-          <w:iCs/>
-        </w:rPr>
-        <w:t xml:space="preserve"> </w:t>
-      </w:r>
-      <w:r>
-        <w:t>(‘computing center’), which had been in use since the 1950s and initially simply referred to ‘large-scale computer facilities’— a building or part of a building with one or more digital computers, peripherals, offices, air conditioning, potted plants, and carpets … The Swiss PTT’s former Electronic Computing Center (</w:t>
-      </w:r>
-      <w:proofErr w:type="spellStart"/>
-      <w:r>
-        <w:t>Elektronisches</w:t>
-      </w:r>
-      <w:proofErr w:type="spellEnd"/>
-      <w:r>
-        <w:t xml:space="preserve"> </w:t>
-      </w:r>
-      <w:proofErr w:type="spellStart"/>
-      <w:r>
-        <w:t>Rechenzentrum</w:t>
-      </w:r>
-      <w:proofErr w:type="spellEnd"/>
-      <w:r>
-        <w:t xml:space="preserve"> or ERZ, built in 1967) may stand in here for this forgotten history of the recent past. It is located on the grounds of the PTT’s erstwhile Technology Center in </w:t>
-      </w:r>
-      <w:proofErr w:type="spellStart"/>
-      <w:r>
-        <w:t>Ostermundigen</w:t>
-      </w:r>
-      <w:proofErr w:type="spellEnd"/>
-      <w:r>
-        <w:t>, next to the historic ‘R&amp;D skyscraper,’ where a rooftop bar and start-ups have recently taken up shop. Anyone wandering through the empty (and asbestos-ridden) offices of the computing center today will encounter remnants: cubicles that were installed there at some point; ‘focus’ modules, into which one could withdraw to think; a few orphaned floppy disks that recall an earlier moment when Switzerland dreamed of becoming a ‘hub’ of information— a hub of ‘electronic markets.’”</w:t>
+        <w:t xml:space="preserve">Rechenzentrum </w:t>
+      </w:r>
+      <w:r>
+        <w:t>(‘computing center’), which had been in use since the 1950s and initially simply referred to ‘large-scale computer facilities’— a building or part of a building with one or more digital computers, peripherals, offices, air conditioning, potted plants, and carpets … The Swiss PTT’s former Electronic Computing Center (Elektronisches Rechenzentrum or ERZ, built in 1967) may stand in here for this forgotten history of the recent past. It is located on the grounds of the PTT’s erstwhile Technology Center in Ostermundigen, next to the historic ‘R&amp;D skyscraper,’ where a rooftop bar and start-ups have recently taken up shop. Anyone wandering through the empty (and asbestos-ridden) offices of the computing center today will encounter remnants: cubicles that were installed there at some point; ‘focus’ modules, into which one could withdraw to think; a few orphaned floppy disks that recall an earlier moment when Switzerland dreamed of becoming a ‘hub’ of information— a hub of ‘electronic markets.’”</w:t>
       </w:r>
     </w:p>
   </w:footnote>
@@ -4183,29 +3375,8 @@
       <w:r>
         <w:t xml:space="preserve"> </w:t>
       </w:r>
-      <w:proofErr w:type="spellStart"/>
-      <w:r>
-        <w:t>DeeeeLAN</w:t>
-      </w:r>
-      <w:proofErr w:type="spellEnd"/>
-      <w:r>
-        <w:t xml:space="preserve">. “Homebridge-Sleepiq/Readme.md at Master · </w:t>
-      </w:r>
-      <w:proofErr w:type="spellStart"/>
-      <w:r>
-        <w:t>DeeeeLAN</w:t>
-      </w:r>
-      <w:proofErr w:type="spellEnd"/>
-      <w:r>
-        <w:t>/</w:t>
-      </w:r>
-      <w:proofErr w:type="spellStart"/>
-      <w:r>
-        <w:t>Homebridge-Sleepiq</w:t>
-      </w:r>
-      <w:proofErr w:type="spellEnd"/>
-      <w:r>
-        <w:t xml:space="preserve">.” GitHub, November 14, 2020. </w:t>
+      <w:r>
+        <w:t xml:space="preserve">DeeeeLAN. “Homebridge-Sleepiq/Readme.md at Master · DeeeeLAN/Homebridge-Sleepiq.” GitHub, November 14, 2020. </w:t>
       </w:r>
       <w:hyperlink r:id="rId5" w:history="1">
         <w:r>
@@ -4335,15 +3506,7 @@
         <w:pStyle w:val="FootnoteText"/>
       </w:pPr>
       <w:r>
-        <w:t xml:space="preserve">For an overview, see this podcast episode: Shankar </w:t>
-      </w:r>
-      <w:proofErr w:type="spellStart"/>
-      <w:r>
-        <w:t>Vedantam</w:t>
-      </w:r>
-      <w:proofErr w:type="spellEnd"/>
-      <w:r>
-        <w:t xml:space="preserve"> and Iain McGilchrist. “One Head, Two Brains.” Hidden Brain Media, April 30, 2021. https://hiddenbrain.org/podcast/one-head-two-brains/.</w:t>
+        <w:t>For an overview, see this podcast episode: Shankar Vedantam and Iain McGilchrist. “One Head, Two Brains.” Hidden Brain Media, April 30, 2021. https://hiddenbrain.org/podcast/one-head-two-brains/.</w:t>
       </w:r>
     </w:p>
   </w:footnote>
@@ -4515,23 +3678,7 @@
         <w:pStyle w:val="FootnoteText"/>
       </w:pPr>
       <w:r>
-        <w:t xml:space="preserve">Alfred Adler, one of Frankl’s predecessors, espoused an earlier iteration of this philosophy in his teachings on Individual Psychology. He said: “The meaning of life must be created by </w:t>
-      </w:r>
-      <w:proofErr w:type="gramStart"/>
-      <w:r>
-        <w:t>each individual</w:t>
-      </w:r>
-      <w:proofErr w:type="gramEnd"/>
-      <w:r>
-        <w:t xml:space="preserve">. We must not be presented with it. It would not work if we were presented with it. We </w:t>
-      </w:r>
-      <w:proofErr w:type="gramStart"/>
-      <w:r>
-        <w:t>have to</w:t>
-      </w:r>
-      <w:proofErr w:type="gramEnd"/>
-      <w:r>
-        <w:t xml:space="preserve"> strive for it.” In: Karen A. Drescher, and Mark H. Stone. </w:t>
+        <w:t xml:space="preserve">Alfred Adler, one of Frankl’s predecessors, espoused an earlier iteration of this philosophy in his teachings on Individual Psychology. He said: “The meaning of life must be created by each individual. We must not be presented with it. It would not work if we were presented with it. We have to strive for it.” In: Karen A. Drescher, and Mark H. Stone. </w:t>
       </w:r>
       <w:r>
         <w:rPr>

</xml_diff>